<commit_message>
PDF de requisitos, estaba mejor el de repo que el de drive
</commit_message>
<xml_diff>
--- a/Acme Pet.docx
+++ b/Acme Pet.docx
@@ -10,6 +10,8 @@
           <w:rFonts w:asciiTheme="minorHAnsi" w:hAnsiTheme="minorHAnsi" w:cstheme="minorHAnsi"/>
         </w:rPr>
       </w:pPr>
+      <w:bookmarkStart w:id="0" w:name="_GoBack"/>
+      <w:bookmarkEnd w:id="0"/>
       <w:r>
         <w:rPr>
           <w:rFonts w:asciiTheme="minorHAnsi" w:hAnsiTheme="minorHAnsi" w:cstheme="minorHAnsi"/>
@@ -1773,8 +1775,6 @@
         </w:rPr>
         <w:t>Gestionar las palabras de spam.</w:t>
       </w:r>
-      <w:bookmarkStart w:id="0" w:name="_GoBack"/>
-      <w:bookmarkEnd w:id="0"/>
     </w:p>
     <w:p>
       <w:pPr>
@@ -2553,33 +2553,6 @@
           <w:szCs w:val="22"/>
         </w:rPr>
         <w:t>El sistema ocultará el email y/o teléfono de un animaniaco cuando éste lo ponga en un campo que no corresponda.</w:t>
-      </w:r>
-    </w:p>
-    <w:p>
-      <w:pPr>
-        <w:pStyle w:val="NormalWeb"/>
-        <w:numPr>
-          <w:ilvl w:val="0"/>
-          <w:numId w:val="10"/>
-        </w:numPr>
-        <w:spacing w:before="0" w:beforeAutospacing="0" w:after="0" w:afterAutospacing="0"/>
-        <w:jc w:val="both"/>
-        <w:textAlignment w:val="baseline"/>
-        <w:rPr>
-          <w:rFonts w:asciiTheme="minorHAnsi" w:hAnsiTheme="minorHAnsi" w:cstheme="minorHAnsi"/>
-          <w:color w:val="000000"/>
-          <w:sz w:val="22"/>
-          <w:szCs w:val="22"/>
-        </w:rPr>
-      </w:pPr>
-      <w:r>
-        <w:rPr>
-          <w:rFonts w:asciiTheme="minorHAnsi" w:hAnsiTheme="minorHAnsi" w:cstheme="minorHAnsi"/>
-          <w:color w:val="000000"/>
-          <w:sz w:val="22"/>
-          <w:szCs w:val="22"/>
-        </w:rPr>
-        <w:t>Un animaniaco no podrá ver el email y /o teléfono de otro animaniaco. Un administrador podrá ver el teléfono y/o email de cualquier animaniaco (si están en sus respectivos campos).</w:t>
       </w:r>
     </w:p>
     <w:p>

</xml_diff>

<commit_message>
asociados pasado a anunciante
</commit_message>
<xml_diff>
--- a/Acme Pet.docx
+++ b/Acme Pet.docx
@@ -10,8 +10,6 @@
           <w:rFonts w:asciiTheme="minorHAnsi" w:hAnsiTheme="minorHAnsi" w:cstheme="minorHAnsi"/>
         </w:rPr>
       </w:pPr>
-      <w:bookmarkStart w:id="0" w:name="_GoBack"/>
-      <w:bookmarkEnd w:id="0"/>
       <w:r>
         <w:rPr>
           <w:rFonts w:asciiTheme="minorHAnsi" w:hAnsiTheme="minorHAnsi" w:cstheme="minorHAnsi"/>
@@ -119,7 +117,25 @@
           <w:sz w:val="22"/>
           <w:szCs w:val="22"/>
         </w:rPr>
-        <w:t>Los actores del sistema serán administradores, animaniacos, veterinarios, y asociados. Para todos los actores el sistema deberá guardar su nombre, apellidos, correo electrónico, teléfono.</w:t>
+        <w:t xml:space="preserve">Los actores del sistema serán administradores, animaniacos, veterinarios, y </w:t>
+      </w:r>
+      <w:r>
+        <w:rPr>
+          <w:rFonts w:asciiTheme="minorHAnsi" w:hAnsiTheme="minorHAnsi" w:cstheme="minorHAnsi"/>
+          <w:color w:val="000000"/>
+          <w:sz w:val="22"/>
+          <w:szCs w:val="22"/>
+        </w:rPr>
+        <w:t>anunciantes</w:t>
+      </w:r>
+      <w:r>
+        <w:rPr>
+          <w:rFonts w:asciiTheme="minorHAnsi" w:hAnsiTheme="minorHAnsi" w:cstheme="minorHAnsi"/>
+          <w:color w:val="000000"/>
+          <w:sz w:val="22"/>
+          <w:szCs w:val="22"/>
+        </w:rPr>
+        <w:t>. Para todos los actores el sistema deberá guardar su nombre, apellidos, correo electrónico, teléfono.</w:t>
       </w:r>
     </w:p>
     <w:p>
@@ -372,7 +388,34 @@
           <w:sz w:val="22"/>
           <w:szCs w:val="22"/>
         </w:rPr>
-        <w:t>Los asociados podrán publicitar sus productos y servicios a través de la plataforma mediante la publicación de banners. Para ellos será necesario guardar la dirección, una descripción, un enlace a su web, el número de impresiones de sus banners y la cuota que debe por sus banners. Los banners guardarán la url de la imagen que se mostrará y el enlace al que llevarán al hacer clic en ellos.</w:t>
+        <w:t xml:space="preserve">Los </w:t>
+      </w:r>
+      <w:r>
+        <w:rPr>
+          <w:rFonts w:asciiTheme="minorHAnsi" w:hAnsiTheme="minorHAnsi" w:cstheme="minorHAnsi"/>
+          <w:color w:val="000000"/>
+          <w:sz w:val="22"/>
+          <w:szCs w:val="22"/>
+        </w:rPr>
+        <w:t>anunciantes</w:t>
+      </w:r>
+      <w:r>
+        <w:rPr>
+          <w:rFonts w:ascii="Arial" w:hAnsi="Arial" w:cs="Arial"/>
+          <w:color w:val="000000"/>
+          <w:sz w:val="22"/>
+          <w:szCs w:val="22"/>
+        </w:rPr>
+        <w:t xml:space="preserve"> </w:t>
+      </w:r>
+      <w:r>
+        <w:rPr>
+          <w:rFonts w:asciiTheme="minorHAnsi" w:hAnsiTheme="minorHAnsi" w:cstheme="minorHAnsi"/>
+          <w:color w:val="000000"/>
+          <w:sz w:val="22"/>
+          <w:szCs w:val="22"/>
+        </w:rPr>
+        <w:t>podrán publicitar sus productos y servicios a través de la plataforma mediante la publicación de banners. Para ellos será necesario guardar la dirección, una descripción, un enlace a su web, el número de impresiones de sus banners y la cuota que debe por sus banners. Los banners guardarán la url de la imagen que se mostrará y el enlace al que llevarán al hacer clic en ellos.</w:t>
       </w:r>
     </w:p>
     <w:p>
@@ -932,7 +975,25 @@
           <w:sz w:val="22"/>
           <w:szCs w:val="22"/>
         </w:rPr>
-        <w:t>Listar los asociados disponibles y ver su información.</w:t>
+        <w:t xml:space="preserve">Listar los </w:t>
+      </w:r>
+      <w:r>
+        <w:rPr>
+          <w:rFonts w:asciiTheme="minorHAnsi" w:hAnsiTheme="minorHAnsi" w:cstheme="minorHAnsi"/>
+          <w:color w:val="000000"/>
+          <w:sz w:val="22"/>
+          <w:szCs w:val="22"/>
+        </w:rPr>
+        <w:t xml:space="preserve">anunciantes </w:t>
+      </w:r>
+      <w:r>
+        <w:rPr>
+          <w:rFonts w:asciiTheme="minorHAnsi" w:hAnsiTheme="minorHAnsi" w:cstheme="minorHAnsi"/>
+          <w:color w:val="000000"/>
+          <w:sz w:val="22"/>
+          <w:szCs w:val="22"/>
+        </w:rPr>
+        <w:t>disponibles y ver su información.</w:t>
       </w:r>
     </w:p>
     <w:p>
@@ -1375,7 +1436,25 @@
           <w:sz w:val="22"/>
           <w:szCs w:val="22"/>
         </w:rPr>
-        <w:t>Un actor autenticado como asociado deberá poder:</w:t>
+        <w:t xml:space="preserve">Un actor autenticado como </w:t>
+      </w:r>
+      <w:r>
+        <w:rPr>
+          <w:rFonts w:asciiTheme="minorHAnsi" w:hAnsiTheme="minorHAnsi" w:cstheme="minorHAnsi"/>
+          <w:color w:val="000000"/>
+          <w:sz w:val="22"/>
+          <w:szCs w:val="22"/>
+        </w:rPr>
+        <w:t xml:space="preserve">anunciante </w:t>
+      </w:r>
+      <w:r>
+        <w:rPr>
+          <w:rFonts w:asciiTheme="minorHAnsi" w:hAnsiTheme="minorHAnsi" w:cstheme="minorHAnsi"/>
+          <w:color w:val="000000"/>
+          <w:sz w:val="22"/>
+          <w:szCs w:val="22"/>
+        </w:rPr>
+        <w:t>deberá poder:</w:t>
       </w:r>
     </w:p>
     <w:p>
@@ -1434,6 +1513,7 @@
     </w:p>
     <w:p>
       <w:pPr>
+        <w:ind w:left="720" w:hanging="720"/>
         <w:rPr>
           <w:rFonts w:asciiTheme="minorHAnsi" w:hAnsiTheme="minorHAnsi" w:cstheme="minorHAnsi"/>
           <w:color w:val="auto"/>
@@ -2206,6 +2286,7 @@
     <w:p>
       <w:pPr>
         <w:pStyle w:val="Ttulo1"/>
+        <w:ind w:left="720" w:hanging="720"/>
         <w:jc w:val="both"/>
         <w:rPr>
           <w:rFonts w:asciiTheme="minorHAnsi" w:hAnsiTheme="minorHAnsi" w:cstheme="minorHAnsi"/>
@@ -2225,6 +2306,7 @@
     </w:p>
     <w:p>
       <w:pPr>
+        <w:ind w:left="1440" w:hanging="1440"/>
         <w:rPr>
           <w:rFonts w:asciiTheme="minorHAnsi" w:hAnsiTheme="minorHAnsi" w:cstheme="minorHAnsi"/>
         </w:rPr>
@@ -2471,7 +2553,36 @@
           <w:sz w:val="22"/>
           <w:szCs w:val="22"/>
         </w:rPr>
-        <w:t>Los banners definidos por los asociados deben mostrarse de forma aleatoria.</w:t>
+        <w:t xml:space="preserve">Los banners definidos por los </w:t>
+      </w:r>
+      <w:bookmarkStart w:id="0" w:name="_GoBack"/>
+      <w:r>
+        <w:rPr>
+          <w:rFonts w:asciiTheme="minorHAnsi" w:hAnsiTheme="minorHAnsi" w:cstheme="minorHAnsi"/>
+          <w:color w:val="000000"/>
+          <w:sz w:val="22"/>
+          <w:szCs w:val="22"/>
+        </w:rPr>
+        <w:t>anunciantes</w:t>
+      </w:r>
+      <w:bookmarkEnd w:id="0"/>
+      <w:r>
+        <w:rPr>
+          <w:rFonts w:asciiTheme="minorHAnsi" w:hAnsiTheme="minorHAnsi" w:cstheme="minorHAnsi"/>
+          <w:color w:val="000000"/>
+          <w:sz w:val="22"/>
+          <w:szCs w:val="22"/>
+        </w:rPr>
+        <w:t xml:space="preserve"> </w:t>
+      </w:r>
+      <w:r>
+        <w:rPr>
+          <w:rFonts w:asciiTheme="minorHAnsi" w:hAnsiTheme="minorHAnsi" w:cstheme="minorHAnsi"/>
+          <w:color w:val="000000"/>
+          <w:sz w:val="22"/>
+          <w:szCs w:val="22"/>
+        </w:rPr>
+        <w:t>deben mostrarse de forma aleatoria.</w:t>
       </w:r>
     </w:p>
     <w:p>
@@ -2579,7 +2690,25 @@
           <w:sz w:val="22"/>
           <w:szCs w:val="22"/>
         </w:rPr>
-        <w:t>Los banners de los asociados serán mostrados en la página de buscador y en la homepage.</w:t>
+        <w:t xml:space="preserve">Los banners de los </w:t>
+      </w:r>
+      <w:r>
+        <w:rPr>
+          <w:rFonts w:asciiTheme="minorHAnsi" w:hAnsiTheme="minorHAnsi" w:cstheme="minorHAnsi"/>
+          <w:color w:val="000000"/>
+          <w:sz w:val="22"/>
+          <w:szCs w:val="22"/>
+        </w:rPr>
+        <w:t xml:space="preserve">anunciantes </w:t>
+      </w:r>
+      <w:r>
+        <w:rPr>
+          <w:rFonts w:asciiTheme="minorHAnsi" w:hAnsiTheme="minorHAnsi" w:cstheme="minorHAnsi"/>
+          <w:color w:val="000000"/>
+          <w:sz w:val="22"/>
+          <w:szCs w:val="22"/>
+        </w:rPr>
+        <w:t>serán mostrados en la página de buscador y en la homepage.</w:t>
       </w:r>
     </w:p>
     <w:p>

</xml_diff>